<commit_message>
Added headers to Report
</commit_message>
<xml_diff>
--- a/examples/report.docx
+++ b/examples/report.docx
@@ -1,6 +1,6 @@
 
 <file path=word/document.xml><?xml version="1.0" encoding="utf-8"?>
-<w:document xmlns:wpc="http://schemas.microsoft.com/office/word/2010/wordprocessingCanvas" xmlns:cx="http://schemas.microsoft.com/office/drawing/2014/chartex" xmlns:cx1="http://schemas.microsoft.com/office/drawing/2015/9/8/chartex" xmlns:cx2="http://schemas.microsoft.com/office/drawing/2015/10/21/chartex" xmlns:cx3="http://schemas.microsoft.com/office/drawing/2016/5/9/chartex" xmlns:cx4="http://schemas.microsoft.com/office/drawing/2016/5/10/chartex" xmlns:cx5="http://schemas.microsoft.com/office/drawing/2016/5/11/chartex" xmlns:cx6="http://schemas.microsoft.com/office/drawing/2016/5/12/chartex" xmlns:cx7="http://schemas.microsoft.com/office/drawing/2016/5/13/chartex" xmlns:cx8="http://schemas.microsoft.com/office/drawing/2016/5/14/chartex" xmlns:mc="http://schemas.openxmlformats.org/markup-compatibility/2006" xmlns:aink="http://schemas.microsoft.com/office/drawing/2016/ink" xmlns:am3d="http://schemas.microsoft.com/office/drawing/2017/model3d" xmlns:o="urn:schemas-microsoft-com:office:office" xmlns:r="http://schemas.openxmlformats.org/officeDocument/2006/relationships" xmlns:m="http://schemas.openxmlformats.org/officeDocument/2006/math" xmlns:v="urn:schemas-microsoft-com:vml" xmlns:wp14="http://schemas.microsoft.com/office/word/2010/wordprocessingDrawing" xmlns:wp="http://schemas.openxmlformats.org/drawingml/2006/wordprocessingDrawing" xmlns:w10="urn:schemas-microsoft-com:office:word" xmlns:w="http://schemas.openxmlformats.org/wordprocessingml/2006/main" xmlns:w14="http://schemas.microsoft.com/office/word/2010/wordml" xmlns:w15="http://schemas.microsoft.com/office/word/2012/wordml" xmlns:w16cid="http://schemas.microsoft.com/office/word/2016/wordml/cid" xmlns:w16se="http://schemas.microsoft.com/office/word/2015/wordml/symex" xmlns:wpg="http://schemas.microsoft.com/office/word/2010/wordprocessingGroup" xmlns:wpi="http://schemas.microsoft.com/office/word/2010/wordprocessingInk" xmlns:wne="http://schemas.microsoft.com/office/word/2006/wordml" xmlns:wps="http://schemas.microsoft.com/office/word/2010/wordprocessingShape" mc:Ignorable="w14 w15 w16se w16cid wp14">
+<w:document xmlns:wpc="http://schemas.microsoft.com/office/word/2010/wordprocessingCanvas" xmlns:cx="http://schemas.microsoft.com/office/drawing/2014/chartex" xmlns:cx1="http://schemas.microsoft.com/office/drawing/2015/9/8/chartex" xmlns:cx2="http://schemas.microsoft.com/office/drawing/2015/10/21/chartex" xmlns:cx3="http://schemas.microsoft.com/office/drawing/2016/5/9/chartex" xmlns:cx4="http://schemas.microsoft.com/office/drawing/2016/5/10/chartex" xmlns:cx5="http://schemas.microsoft.com/office/drawing/2016/5/11/chartex" xmlns:cx6="http://schemas.microsoft.com/office/drawing/2016/5/12/chartex" xmlns:cx7="http://schemas.microsoft.com/office/drawing/2016/5/13/chartex" xmlns:cx8="http://schemas.microsoft.com/office/drawing/2016/5/14/chartex" xmlns:mc="http://schemas.openxmlformats.org/markup-compatibility/2006" xmlns:aink="http://schemas.microsoft.com/office/drawing/2016/ink" xmlns:am3d="http://schemas.microsoft.com/office/drawing/2017/model3d" xmlns:o="urn:schemas-microsoft-com:office:office" xmlns:r="http://schemas.openxmlformats.org/officeDocument/2006/relationships" xmlns:m="http://schemas.openxmlformats.org/officeDocument/2006/math" xmlns:v="urn:schemas-microsoft-com:vml" xmlns:wp14="http://schemas.microsoft.com/office/word/2010/wordprocessingDrawing" xmlns:wp="http://schemas.openxmlformats.org/drawingml/2006/wordprocessingDrawing" xmlns:w10="urn:schemas-microsoft-com:office:word" xmlns:w="http://schemas.openxmlformats.org/wordprocessingml/2006/main" xmlns:w14="http://schemas.microsoft.com/office/word/2010/wordml" xmlns:w15="http://schemas.microsoft.com/office/word/2012/wordml" xmlns:w16cex="http://schemas.microsoft.com/office/word/2018/wordml/cex" xmlns:w16cid="http://schemas.microsoft.com/office/word/2016/wordml/cid" xmlns:w16="http://schemas.microsoft.com/office/word/2018/wordml" xmlns:w16se="http://schemas.microsoft.com/office/word/2015/wordml/symex" xmlns:wpg="http://schemas.microsoft.com/office/word/2010/wordprocessingGroup" xmlns:wpi="http://schemas.microsoft.com/office/word/2010/wordprocessingInk" xmlns:wne="http://schemas.microsoft.com/office/word/2006/wordml" xmlns:wps="http://schemas.microsoft.com/office/word/2010/wordprocessingShape" mc:Ignorable="w14 w15 w16se w16cid w16 w16cex wp14">
   <w:body>
     <w:p>
       <w:pPr>
@@ -17,8 +17,6 @@
           </w14:textOutline>
         </w:rPr>
       </w:pPr>
-      <w:bookmarkStart w:id="0" w:name="_GoBack"/>
-      <w:bookmarkEnd w:id="0"/>
       <w:r>
         <w:rPr>
           <w:bdr w:val="none" w:sz="0" w:space="0" w:color="auto"/>
@@ -105,7 +103,31 @@
             <w14:bevel/>
           </w14:textOutline>
         </w:rPr>
-        <w:t xml:space="preserve">Now, it is clear that the decline of a language must ultimately have political and economic causes: it is not due simply to the bad influence of this or that individual writer. But an effect can become a cause, reinforcing the original cause and producing the same effect in an intensified form, and so on indefinitely. A man may take to drink because he feels himself to be a failure, and then fail all the more completely because he drinks. It is rather the same thing that is happening to the English language. It becomes ugly and inaccurate because our thoughts are foolish, but the slovenliness of our language makes it easier for us to have foolish thoughts. The point is that the process is reversible. Modern English, especially written English, is full of bad habits which spread by imitation and which can be avoided if one is willing to take the necessary trouble. If one gets rid of these habits one can think more clearly, and to think clearly is a necessary first step toward political regeneration: so that the fight against bad English is not frivolous and is not the exclusive concern of professional writers. I will come back to this presently, and I hope that by that time the meaning of what I have said here will have become clearer. Meanwhile, here are five specimens of the English language as it is now habitually written. </w:t>
+        <w:t xml:space="preserve">Now, it is clear that the decline of a language must ultimately have political and economic causes: it is not due simply to the bad influence of this or that individual writer. But an effect can become a cause, reinforcing the original cause and producing the same effect in an intensified form, and so on indefinitely. A man may take to drink because he feels himself to be a failure, and then fail </w:t>
+      </w:r>
+      <w:proofErr w:type="gramStart"/>
+      <w:r>
+        <w:rPr>
+          <w:bdr w:val="none" w:sz="0" w:space="0" w:color="auto"/>
+          <w14:textOutline w14:w="0" w14:cap="rnd" w14:cmpd="sng" w14:algn="ctr">
+            <w14:noFill/>
+            <w14:prstDash w14:val="solid"/>
+            <w14:bevel/>
+          </w14:textOutline>
+        </w:rPr>
+        <w:t>all the more</w:t>
+      </w:r>
+      <w:proofErr w:type="gramEnd"/>
+      <w:r>
+        <w:rPr>
+          <w:bdr w:val="none" w:sz="0" w:space="0" w:color="auto"/>
+          <w14:textOutline w14:w="0" w14:cap="rnd" w14:cmpd="sng" w14:algn="ctr">
+            <w14:noFill/>
+            <w14:prstDash w14:val="solid"/>
+            <w14:bevel/>
+          </w14:textOutline>
+        </w:rPr>
+        <w:t xml:space="preserve"> completely because he drinks. It is rather the same thing that is happening to the English language. It becomes ugly and inaccurate because our thoughts are foolish, but the slovenliness of our language makes it easier for us to have foolish thoughts. The point is that the process is reversible. Modern English, especially written English, is full of bad habits which spread by imitation and which can be avoided if one is willing to take the necessary trouble. If one gets rid of these habits one can think more clearly, and to think clearly is a necessary first step toward political regeneration: so that the fight against bad English is not frivolous and is not the exclusive concern of professional writers. I will come back to this presently, and I hope that by that time the meaning of what I have said here will have become clearer. Meanwhile, here are five specimens of the English language as it is now habitually written. </w:t>
       </w:r>
     </w:p>
     <w:p/>
@@ -121,7 +143,7 @@
 </file>
 
 <file path=word/endnotes.xml><?xml version="1.0" encoding="utf-8"?>
-<w:endnotes xmlns:wpc="http://schemas.microsoft.com/office/word/2010/wordprocessingCanvas" xmlns:cx="http://schemas.microsoft.com/office/drawing/2014/chartex" xmlns:cx1="http://schemas.microsoft.com/office/drawing/2015/9/8/chartex" xmlns:cx2="http://schemas.microsoft.com/office/drawing/2015/10/21/chartex" xmlns:cx3="http://schemas.microsoft.com/office/drawing/2016/5/9/chartex" xmlns:cx4="http://schemas.microsoft.com/office/drawing/2016/5/10/chartex" xmlns:cx5="http://schemas.microsoft.com/office/drawing/2016/5/11/chartex" xmlns:cx6="http://schemas.microsoft.com/office/drawing/2016/5/12/chartex" xmlns:cx7="http://schemas.microsoft.com/office/drawing/2016/5/13/chartex" xmlns:cx8="http://schemas.microsoft.com/office/drawing/2016/5/14/chartex" xmlns:mc="http://schemas.openxmlformats.org/markup-compatibility/2006" xmlns:aink="http://schemas.microsoft.com/office/drawing/2016/ink" xmlns:am3d="http://schemas.microsoft.com/office/drawing/2017/model3d" xmlns:o="urn:schemas-microsoft-com:office:office" xmlns:r="http://schemas.openxmlformats.org/officeDocument/2006/relationships" xmlns:m="http://schemas.openxmlformats.org/officeDocument/2006/math" xmlns:v="urn:schemas-microsoft-com:vml" xmlns:wp14="http://schemas.microsoft.com/office/word/2010/wordprocessingDrawing" xmlns:wp="http://schemas.openxmlformats.org/drawingml/2006/wordprocessingDrawing" xmlns:w10="urn:schemas-microsoft-com:office:word" xmlns:w="http://schemas.openxmlformats.org/wordprocessingml/2006/main" xmlns:w14="http://schemas.microsoft.com/office/word/2010/wordml" xmlns:w15="http://schemas.microsoft.com/office/word/2012/wordml" xmlns:w16cid="http://schemas.microsoft.com/office/word/2016/wordml/cid" xmlns:w16se="http://schemas.microsoft.com/office/word/2015/wordml/symex" xmlns:wpg="http://schemas.microsoft.com/office/word/2010/wordprocessingGroup" xmlns:wpi="http://schemas.microsoft.com/office/word/2010/wordprocessingInk" xmlns:wne="http://schemas.microsoft.com/office/word/2006/wordml" xmlns:wps="http://schemas.microsoft.com/office/word/2010/wordprocessingShape" mc:Ignorable="w14 w15 w16se w16cid wp14">
+<w:endnotes xmlns:wpc="http://schemas.microsoft.com/office/word/2010/wordprocessingCanvas" xmlns:cx="http://schemas.microsoft.com/office/drawing/2014/chartex" xmlns:cx1="http://schemas.microsoft.com/office/drawing/2015/9/8/chartex" xmlns:cx2="http://schemas.microsoft.com/office/drawing/2015/10/21/chartex" xmlns:cx3="http://schemas.microsoft.com/office/drawing/2016/5/9/chartex" xmlns:cx4="http://schemas.microsoft.com/office/drawing/2016/5/10/chartex" xmlns:cx5="http://schemas.microsoft.com/office/drawing/2016/5/11/chartex" xmlns:cx6="http://schemas.microsoft.com/office/drawing/2016/5/12/chartex" xmlns:cx7="http://schemas.microsoft.com/office/drawing/2016/5/13/chartex" xmlns:cx8="http://schemas.microsoft.com/office/drawing/2016/5/14/chartex" xmlns:mc="http://schemas.openxmlformats.org/markup-compatibility/2006" xmlns:aink="http://schemas.microsoft.com/office/drawing/2016/ink" xmlns:am3d="http://schemas.microsoft.com/office/drawing/2017/model3d" xmlns:o="urn:schemas-microsoft-com:office:office" xmlns:r="http://schemas.openxmlformats.org/officeDocument/2006/relationships" xmlns:m="http://schemas.openxmlformats.org/officeDocument/2006/math" xmlns:v="urn:schemas-microsoft-com:vml" xmlns:wp14="http://schemas.microsoft.com/office/word/2010/wordprocessingDrawing" xmlns:wp="http://schemas.openxmlformats.org/drawingml/2006/wordprocessingDrawing" xmlns:w10="urn:schemas-microsoft-com:office:word" xmlns:w="http://schemas.openxmlformats.org/wordprocessingml/2006/main" xmlns:w14="http://schemas.microsoft.com/office/word/2010/wordml" xmlns:w15="http://schemas.microsoft.com/office/word/2012/wordml" xmlns:w16cex="http://schemas.microsoft.com/office/word/2018/wordml/cex" xmlns:w16cid="http://schemas.microsoft.com/office/word/2016/wordml/cid" xmlns:w16="http://schemas.microsoft.com/office/word/2018/wordml" xmlns:w16se="http://schemas.microsoft.com/office/word/2015/wordml/symex" xmlns:wpg="http://schemas.microsoft.com/office/word/2010/wordprocessingGroup" xmlns:wpi="http://schemas.microsoft.com/office/word/2010/wordprocessingInk" xmlns:wne="http://schemas.microsoft.com/office/word/2006/wordml" xmlns:wps="http://schemas.microsoft.com/office/word/2010/wordprocessingShape" mc:Ignorable="w14 w15 w16se w16cid w16 w16cex wp14">
   <w:endnote w:type="separator" w:id="-1">
     <w:p>
       <w:r>
@@ -140,13 +162,13 @@
 </file>
 
 <file path=word/footer1.xml><?xml version="1.0" encoding="utf-8"?>
-<w:ftr xmlns:wpc="http://schemas.microsoft.com/office/word/2010/wordprocessingCanvas" xmlns:cx="http://schemas.microsoft.com/office/drawing/2014/chartex" xmlns:cx1="http://schemas.microsoft.com/office/drawing/2015/9/8/chartex" xmlns:cx2="http://schemas.microsoft.com/office/drawing/2015/10/21/chartex" xmlns:cx3="http://schemas.microsoft.com/office/drawing/2016/5/9/chartex" xmlns:cx4="http://schemas.microsoft.com/office/drawing/2016/5/10/chartex" xmlns:cx5="http://schemas.microsoft.com/office/drawing/2016/5/11/chartex" xmlns:cx6="http://schemas.microsoft.com/office/drawing/2016/5/12/chartex" xmlns:cx7="http://schemas.microsoft.com/office/drawing/2016/5/13/chartex" xmlns:cx8="http://schemas.microsoft.com/office/drawing/2016/5/14/chartex" xmlns:mc="http://schemas.openxmlformats.org/markup-compatibility/2006" xmlns:aink="http://schemas.microsoft.com/office/drawing/2016/ink" xmlns:am3d="http://schemas.microsoft.com/office/drawing/2017/model3d" xmlns:o="urn:schemas-microsoft-com:office:office" xmlns:r="http://schemas.openxmlformats.org/officeDocument/2006/relationships" xmlns:m="http://schemas.openxmlformats.org/officeDocument/2006/math" xmlns:v="urn:schemas-microsoft-com:vml" xmlns:wp14="http://schemas.microsoft.com/office/word/2010/wordprocessingDrawing" xmlns:wp="http://schemas.openxmlformats.org/drawingml/2006/wordprocessingDrawing" xmlns:w10="urn:schemas-microsoft-com:office:word" xmlns:w="http://schemas.openxmlformats.org/wordprocessingml/2006/main" xmlns:w14="http://schemas.microsoft.com/office/word/2010/wordml" xmlns:w15="http://schemas.microsoft.com/office/word/2012/wordml" xmlns:w16cid="http://schemas.microsoft.com/office/word/2016/wordml/cid" xmlns:w16se="http://schemas.microsoft.com/office/word/2015/wordml/symex" xmlns:wpg="http://schemas.microsoft.com/office/word/2010/wordprocessingGroup" xmlns:wpi="http://schemas.microsoft.com/office/word/2010/wordprocessingInk" xmlns:wne="http://schemas.microsoft.com/office/word/2006/wordml" xmlns:wps="http://schemas.microsoft.com/office/word/2010/wordprocessingShape" mc:Ignorable="w14 w15 w16se w16cid wp14">
+<w:ftr xmlns:wpc="http://schemas.microsoft.com/office/word/2010/wordprocessingCanvas" xmlns:cx="http://schemas.microsoft.com/office/drawing/2014/chartex" xmlns:cx1="http://schemas.microsoft.com/office/drawing/2015/9/8/chartex" xmlns:cx2="http://schemas.microsoft.com/office/drawing/2015/10/21/chartex" xmlns:cx3="http://schemas.microsoft.com/office/drawing/2016/5/9/chartex" xmlns:cx4="http://schemas.microsoft.com/office/drawing/2016/5/10/chartex" xmlns:cx5="http://schemas.microsoft.com/office/drawing/2016/5/11/chartex" xmlns:cx6="http://schemas.microsoft.com/office/drawing/2016/5/12/chartex" xmlns:cx7="http://schemas.microsoft.com/office/drawing/2016/5/13/chartex" xmlns:cx8="http://schemas.microsoft.com/office/drawing/2016/5/14/chartex" xmlns:mc="http://schemas.openxmlformats.org/markup-compatibility/2006" xmlns:aink="http://schemas.microsoft.com/office/drawing/2016/ink" xmlns:am3d="http://schemas.microsoft.com/office/drawing/2017/model3d" xmlns:o="urn:schemas-microsoft-com:office:office" xmlns:r="http://schemas.openxmlformats.org/officeDocument/2006/relationships" xmlns:m="http://schemas.openxmlformats.org/officeDocument/2006/math" xmlns:v="urn:schemas-microsoft-com:vml" xmlns:wp14="http://schemas.microsoft.com/office/word/2010/wordprocessingDrawing" xmlns:wp="http://schemas.openxmlformats.org/drawingml/2006/wordprocessingDrawing" xmlns:w10="urn:schemas-microsoft-com:office:word" xmlns:w="http://schemas.openxmlformats.org/wordprocessingml/2006/main" xmlns:w14="http://schemas.microsoft.com/office/word/2010/wordml" xmlns:w15="http://schemas.microsoft.com/office/word/2012/wordml" xmlns:w16cex="http://schemas.microsoft.com/office/word/2018/wordml/cex" xmlns:w16cid="http://schemas.microsoft.com/office/word/2016/wordml/cid" xmlns:w16="http://schemas.microsoft.com/office/word/2018/wordml" xmlns:w16se="http://schemas.microsoft.com/office/word/2015/wordml/symex" xmlns:wpg="http://schemas.microsoft.com/office/word/2010/wordprocessingGroup" xmlns:wpi="http://schemas.microsoft.com/office/word/2010/wordprocessingInk" xmlns:wne="http://schemas.microsoft.com/office/word/2006/wordml" xmlns:wps="http://schemas.microsoft.com/office/word/2010/wordprocessingShape" mc:Ignorable="w14 w15 w16se w16cid w16 w16cex wp14">
   <w:p/>
 </w:ftr>
 </file>
 
 <file path=word/footnotes.xml><?xml version="1.0" encoding="utf-8"?>
-<w:footnotes xmlns:wpc="http://schemas.microsoft.com/office/word/2010/wordprocessingCanvas" xmlns:cx="http://schemas.microsoft.com/office/drawing/2014/chartex" xmlns:cx1="http://schemas.microsoft.com/office/drawing/2015/9/8/chartex" xmlns:cx2="http://schemas.microsoft.com/office/drawing/2015/10/21/chartex" xmlns:cx3="http://schemas.microsoft.com/office/drawing/2016/5/9/chartex" xmlns:cx4="http://schemas.microsoft.com/office/drawing/2016/5/10/chartex" xmlns:cx5="http://schemas.microsoft.com/office/drawing/2016/5/11/chartex" xmlns:cx6="http://schemas.microsoft.com/office/drawing/2016/5/12/chartex" xmlns:cx7="http://schemas.microsoft.com/office/drawing/2016/5/13/chartex" xmlns:cx8="http://schemas.microsoft.com/office/drawing/2016/5/14/chartex" xmlns:mc="http://schemas.openxmlformats.org/markup-compatibility/2006" xmlns:aink="http://schemas.microsoft.com/office/drawing/2016/ink" xmlns:am3d="http://schemas.microsoft.com/office/drawing/2017/model3d" xmlns:o="urn:schemas-microsoft-com:office:office" xmlns:r="http://schemas.openxmlformats.org/officeDocument/2006/relationships" xmlns:m="http://schemas.openxmlformats.org/officeDocument/2006/math" xmlns:v="urn:schemas-microsoft-com:vml" xmlns:wp14="http://schemas.microsoft.com/office/word/2010/wordprocessingDrawing" xmlns:wp="http://schemas.openxmlformats.org/drawingml/2006/wordprocessingDrawing" xmlns:w10="urn:schemas-microsoft-com:office:word" xmlns:w="http://schemas.openxmlformats.org/wordprocessingml/2006/main" xmlns:w14="http://schemas.microsoft.com/office/word/2010/wordml" xmlns:w15="http://schemas.microsoft.com/office/word/2012/wordml" xmlns:w16cid="http://schemas.microsoft.com/office/word/2016/wordml/cid" xmlns:w16se="http://schemas.microsoft.com/office/word/2015/wordml/symex" xmlns:wpg="http://schemas.microsoft.com/office/word/2010/wordprocessingGroup" xmlns:wpi="http://schemas.microsoft.com/office/word/2010/wordprocessingInk" xmlns:wne="http://schemas.microsoft.com/office/word/2006/wordml" xmlns:wps="http://schemas.microsoft.com/office/word/2010/wordprocessingShape" mc:Ignorable="w14 w15 w16se w16cid wp14">
+<w:footnotes xmlns:wpc="http://schemas.microsoft.com/office/word/2010/wordprocessingCanvas" xmlns:cx="http://schemas.microsoft.com/office/drawing/2014/chartex" xmlns:cx1="http://schemas.microsoft.com/office/drawing/2015/9/8/chartex" xmlns:cx2="http://schemas.microsoft.com/office/drawing/2015/10/21/chartex" xmlns:cx3="http://schemas.microsoft.com/office/drawing/2016/5/9/chartex" xmlns:cx4="http://schemas.microsoft.com/office/drawing/2016/5/10/chartex" xmlns:cx5="http://schemas.microsoft.com/office/drawing/2016/5/11/chartex" xmlns:cx6="http://schemas.microsoft.com/office/drawing/2016/5/12/chartex" xmlns:cx7="http://schemas.microsoft.com/office/drawing/2016/5/13/chartex" xmlns:cx8="http://schemas.microsoft.com/office/drawing/2016/5/14/chartex" xmlns:mc="http://schemas.openxmlformats.org/markup-compatibility/2006" xmlns:aink="http://schemas.microsoft.com/office/drawing/2016/ink" xmlns:am3d="http://schemas.microsoft.com/office/drawing/2017/model3d" xmlns:o="urn:schemas-microsoft-com:office:office" xmlns:r="http://schemas.openxmlformats.org/officeDocument/2006/relationships" xmlns:m="http://schemas.openxmlformats.org/officeDocument/2006/math" xmlns:v="urn:schemas-microsoft-com:vml" xmlns:wp14="http://schemas.microsoft.com/office/word/2010/wordprocessingDrawing" xmlns:wp="http://schemas.openxmlformats.org/drawingml/2006/wordprocessingDrawing" xmlns:w10="urn:schemas-microsoft-com:office:word" xmlns:w="http://schemas.openxmlformats.org/wordprocessingml/2006/main" xmlns:w14="http://schemas.microsoft.com/office/word/2010/wordml" xmlns:w15="http://schemas.microsoft.com/office/word/2012/wordml" xmlns:w16cex="http://schemas.microsoft.com/office/word/2018/wordml/cex" xmlns:w16cid="http://schemas.microsoft.com/office/word/2016/wordml/cid" xmlns:w16="http://schemas.microsoft.com/office/word/2018/wordml" xmlns:w16se="http://schemas.microsoft.com/office/word/2015/wordml/symex" xmlns:wpg="http://schemas.microsoft.com/office/word/2010/wordprocessingGroup" xmlns:wpi="http://schemas.microsoft.com/office/word/2010/wordprocessingInk" xmlns:wne="http://schemas.microsoft.com/office/word/2006/wordml" xmlns:wps="http://schemas.microsoft.com/office/word/2010/wordprocessingShape" mc:Ignorable="w14 w15 w16se w16cid w16 w16cex wp14">
   <w:footnote w:type="separator" w:id="-1">
     <w:p>
       <w:r>
@@ -165,14 +187,100 @@
 </file>
 
 <file path=word/header1.xml><?xml version="1.0" encoding="utf-8"?>
-<w:hdr xmlns:wpc="http://schemas.microsoft.com/office/word/2010/wordprocessingCanvas" xmlns:cx="http://schemas.microsoft.com/office/drawing/2014/chartex" xmlns:cx1="http://schemas.microsoft.com/office/drawing/2015/9/8/chartex" xmlns:cx2="http://schemas.microsoft.com/office/drawing/2015/10/21/chartex" xmlns:cx3="http://schemas.microsoft.com/office/drawing/2016/5/9/chartex" xmlns:cx4="http://schemas.microsoft.com/office/drawing/2016/5/10/chartex" xmlns:cx5="http://schemas.microsoft.com/office/drawing/2016/5/11/chartex" xmlns:cx6="http://schemas.microsoft.com/office/drawing/2016/5/12/chartex" xmlns:cx7="http://schemas.microsoft.com/office/drawing/2016/5/13/chartex" xmlns:cx8="http://schemas.microsoft.com/office/drawing/2016/5/14/chartex" xmlns:mc="http://schemas.openxmlformats.org/markup-compatibility/2006" xmlns:aink="http://schemas.microsoft.com/office/drawing/2016/ink" xmlns:am3d="http://schemas.microsoft.com/office/drawing/2017/model3d" xmlns:o="urn:schemas-microsoft-com:office:office" xmlns:r="http://schemas.openxmlformats.org/officeDocument/2006/relationships" xmlns:m="http://schemas.openxmlformats.org/officeDocument/2006/math" xmlns:v="urn:schemas-microsoft-com:vml" xmlns:wp14="http://schemas.microsoft.com/office/word/2010/wordprocessingDrawing" xmlns:wp="http://schemas.openxmlformats.org/drawingml/2006/wordprocessingDrawing" xmlns:w10="urn:schemas-microsoft-com:office:word" xmlns:w="http://schemas.openxmlformats.org/wordprocessingml/2006/main" xmlns:w14="http://schemas.microsoft.com/office/word/2010/wordml" xmlns:w15="http://schemas.microsoft.com/office/word/2012/wordml" xmlns:w16cid="http://schemas.microsoft.com/office/word/2016/wordml/cid" xmlns:w16se="http://schemas.microsoft.com/office/word/2015/wordml/symex" xmlns:wpg="http://schemas.microsoft.com/office/word/2010/wordprocessingGroup" xmlns:wpi="http://schemas.microsoft.com/office/word/2010/wordprocessingInk" xmlns:wne="http://schemas.microsoft.com/office/word/2006/wordml" xmlns:wps="http://schemas.microsoft.com/office/word/2010/wordprocessingShape" mc:Ignorable="w14 w15 w16se w16cid wp14">
+<w:hdr xmlns:wpc="http://schemas.microsoft.com/office/word/2010/wordprocessingCanvas" xmlns:cx="http://schemas.microsoft.com/office/drawing/2014/chartex" xmlns:cx1="http://schemas.microsoft.com/office/drawing/2015/9/8/chartex" xmlns:cx2="http://schemas.microsoft.com/office/drawing/2015/10/21/chartex" xmlns:cx3="http://schemas.microsoft.com/office/drawing/2016/5/9/chartex" xmlns:cx4="http://schemas.microsoft.com/office/drawing/2016/5/10/chartex" xmlns:cx5="http://schemas.microsoft.com/office/drawing/2016/5/11/chartex" xmlns:cx6="http://schemas.microsoft.com/office/drawing/2016/5/12/chartex" xmlns:cx7="http://schemas.microsoft.com/office/drawing/2016/5/13/chartex" xmlns:cx8="http://schemas.microsoft.com/office/drawing/2016/5/14/chartex" xmlns:mc="http://schemas.openxmlformats.org/markup-compatibility/2006" xmlns:aink="http://schemas.microsoft.com/office/drawing/2016/ink" xmlns:am3d="http://schemas.microsoft.com/office/drawing/2017/model3d" xmlns:o="urn:schemas-microsoft-com:office:office" xmlns:r="http://schemas.openxmlformats.org/officeDocument/2006/relationships" xmlns:m="http://schemas.openxmlformats.org/officeDocument/2006/math" xmlns:v="urn:schemas-microsoft-com:vml" xmlns:wp14="http://schemas.microsoft.com/office/word/2010/wordprocessingDrawing" xmlns:wp="http://schemas.openxmlformats.org/drawingml/2006/wordprocessingDrawing" xmlns:w10="urn:schemas-microsoft-com:office:word" xmlns:w="http://schemas.openxmlformats.org/wordprocessingml/2006/main" xmlns:w14="http://schemas.microsoft.com/office/word/2010/wordml" xmlns:w15="http://schemas.microsoft.com/office/word/2012/wordml" xmlns:w16cex="http://schemas.microsoft.com/office/word/2018/wordml/cex" xmlns:w16cid="http://schemas.microsoft.com/office/word/2016/wordml/cid" xmlns:w16="http://schemas.microsoft.com/office/word/2018/wordml" xmlns:w16se="http://schemas.microsoft.com/office/word/2015/wordml/symex" xmlns:wpg="http://schemas.microsoft.com/office/word/2010/wordprocessingGroup" xmlns:wpi="http://schemas.microsoft.com/office/word/2010/wordprocessingInk" xmlns:wne="http://schemas.microsoft.com/office/word/2006/wordml" xmlns:wps="http://schemas.microsoft.com/office/word/2010/wordprocessingShape" mc:Ignorable="w14 w15 w16se w16cid w16 w16cex wp14">
   <w:p/>
 </w:hdr>
 </file>
 
 <file path=word/numbering.xml><?xml version="1.0" encoding="utf-8"?>
-<w:numbering xmlns:wpc="http://schemas.microsoft.com/office/word/2010/wordprocessingCanvas" xmlns:cx="http://schemas.microsoft.com/office/drawing/2014/chartex" xmlns:cx1="http://schemas.microsoft.com/office/drawing/2015/9/8/chartex" xmlns:cx2="http://schemas.microsoft.com/office/drawing/2015/10/21/chartex" xmlns:cx3="http://schemas.microsoft.com/office/drawing/2016/5/9/chartex" xmlns:cx4="http://schemas.microsoft.com/office/drawing/2016/5/10/chartex" xmlns:cx5="http://schemas.microsoft.com/office/drawing/2016/5/11/chartex" xmlns:cx6="http://schemas.microsoft.com/office/drawing/2016/5/12/chartex" xmlns:cx7="http://schemas.microsoft.com/office/drawing/2016/5/13/chartex" xmlns:cx8="http://schemas.microsoft.com/office/drawing/2016/5/14/chartex" xmlns:mc="http://schemas.openxmlformats.org/markup-compatibility/2006" xmlns:aink="http://schemas.microsoft.com/office/drawing/2016/ink" xmlns:am3d="http://schemas.microsoft.com/office/drawing/2017/model3d" xmlns:o="urn:schemas-microsoft-com:office:office" xmlns:r="http://schemas.openxmlformats.org/officeDocument/2006/relationships" xmlns:m="http://schemas.openxmlformats.org/officeDocument/2006/math" xmlns:v="urn:schemas-microsoft-com:vml" xmlns:wp14="http://schemas.microsoft.com/office/word/2010/wordprocessingDrawing" xmlns:wp="http://schemas.openxmlformats.org/drawingml/2006/wordprocessingDrawing" xmlns:w10="urn:schemas-microsoft-com:office:word" xmlns:w="http://schemas.openxmlformats.org/wordprocessingml/2006/main" xmlns:w14="http://schemas.microsoft.com/office/word/2010/wordml" xmlns:w15="http://schemas.microsoft.com/office/word/2012/wordml" xmlns:w16cid="http://schemas.microsoft.com/office/word/2016/wordml/cid" xmlns:w16se="http://schemas.microsoft.com/office/word/2015/wordml/symex" xmlns:wpg="http://schemas.microsoft.com/office/word/2010/wordprocessingGroup" xmlns:wpi="http://schemas.microsoft.com/office/word/2010/wordprocessingInk" xmlns:wne="http://schemas.microsoft.com/office/word/2006/wordml" xmlns:wps="http://schemas.microsoft.com/office/word/2010/wordprocessingShape" mc:Ignorable="w14 w15 w16se w16cid wp14">
+<w:numbering xmlns:wpc="http://schemas.microsoft.com/office/word/2010/wordprocessingCanvas" xmlns:cx="http://schemas.microsoft.com/office/drawing/2014/chartex" xmlns:cx1="http://schemas.microsoft.com/office/drawing/2015/9/8/chartex" xmlns:cx2="http://schemas.microsoft.com/office/drawing/2015/10/21/chartex" xmlns:cx3="http://schemas.microsoft.com/office/drawing/2016/5/9/chartex" xmlns:cx4="http://schemas.microsoft.com/office/drawing/2016/5/10/chartex" xmlns:cx5="http://schemas.microsoft.com/office/drawing/2016/5/11/chartex" xmlns:cx6="http://schemas.microsoft.com/office/drawing/2016/5/12/chartex" xmlns:cx7="http://schemas.microsoft.com/office/drawing/2016/5/13/chartex" xmlns:cx8="http://schemas.microsoft.com/office/drawing/2016/5/14/chartex" xmlns:mc="http://schemas.openxmlformats.org/markup-compatibility/2006" xmlns:aink="http://schemas.microsoft.com/office/drawing/2016/ink" xmlns:am3d="http://schemas.microsoft.com/office/drawing/2017/model3d" xmlns:o="urn:schemas-microsoft-com:office:office" xmlns:r="http://schemas.openxmlformats.org/officeDocument/2006/relationships" xmlns:m="http://schemas.openxmlformats.org/officeDocument/2006/math" xmlns:v="urn:schemas-microsoft-com:vml" xmlns:wp14="http://schemas.microsoft.com/office/word/2010/wordprocessingDrawing" xmlns:wp="http://schemas.openxmlformats.org/drawingml/2006/wordprocessingDrawing" xmlns:w10="urn:schemas-microsoft-com:office:word" xmlns:w="http://schemas.openxmlformats.org/wordprocessingml/2006/main" xmlns:w14="http://schemas.microsoft.com/office/word/2010/wordml" xmlns:w15="http://schemas.microsoft.com/office/word/2012/wordml" xmlns:w16cex="http://schemas.microsoft.com/office/word/2018/wordml/cex" xmlns:w16cid="http://schemas.microsoft.com/office/word/2016/wordml/cid" xmlns:w16="http://schemas.microsoft.com/office/word/2018/wordml" xmlns:w16se="http://schemas.microsoft.com/office/word/2015/wordml/symex" xmlns:wpg="http://schemas.microsoft.com/office/word/2010/wordprocessingGroup" xmlns:wpi="http://schemas.microsoft.com/office/word/2010/wordprocessingInk" xmlns:wne="http://schemas.microsoft.com/office/word/2006/wordml" xmlns:wps="http://schemas.microsoft.com/office/word/2010/wordprocessingShape" mc:Ignorable="w14 w15 w16se w16cid w16 w16cex wp14">
   <w:abstractNum w:abstractNumId="0" w15:restartNumberingAfterBreak="0">
+    <w:nsid w:val="00D523C5"/>
+    <w:multiLevelType w:val="hybridMultilevel"/>
+    <w:tmpl w:val="A2004E06"/>
+    <w:lvl w:ilvl="0" w:tplc="0409000F">
+      <w:start w:val="1"/>
+      <w:numFmt w:val="decimal"/>
+      <w:lvlText w:val="%1."/>
+      <w:lvlJc w:val="left"/>
+      <w:pPr>
+        <w:ind w:left="720" w:hanging="360"/>
+      </w:pPr>
+    </w:lvl>
+    <w:lvl w:ilvl="1" w:tplc="04090019">
+      <w:start w:val="1"/>
+      <w:numFmt w:val="lowerLetter"/>
+      <w:lvlText w:val="%2."/>
+      <w:lvlJc w:val="left"/>
+      <w:pPr>
+        <w:ind w:left="1440" w:hanging="360"/>
+      </w:pPr>
+    </w:lvl>
+    <w:lvl w:ilvl="2" w:tplc="0409001B">
+      <w:start w:val="1"/>
+      <w:numFmt w:val="lowerRoman"/>
+      <w:lvlText w:val="%3."/>
+      <w:lvlJc w:val="right"/>
+      <w:pPr>
+        <w:ind w:left="2160" w:hanging="180"/>
+      </w:pPr>
+    </w:lvl>
+    <w:lvl w:ilvl="3" w:tplc="0409000F" w:tentative="1">
+      <w:start w:val="1"/>
+      <w:numFmt w:val="decimal"/>
+      <w:lvlText w:val="%4."/>
+      <w:lvlJc w:val="left"/>
+      <w:pPr>
+        <w:ind w:left="2880" w:hanging="360"/>
+      </w:pPr>
+    </w:lvl>
+    <w:lvl w:ilvl="4" w:tplc="04090019" w:tentative="1">
+      <w:start w:val="1"/>
+      <w:numFmt w:val="lowerLetter"/>
+      <w:lvlText w:val="%5."/>
+      <w:lvlJc w:val="left"/>
+      <w:pPr>
+        <w:ind w:left="3600" w:hanging="360"/>
+      </w:pPr>
+    </w:lvl>
+    <w:lvl w:ilvl="5" w:tplc="0409001B" w:tentative="1">
+      <w:start w:val="1"/>
+      <w:numFmt w:val="lowerRoman"/>
+      <w:lvlText w:val="%6."/>
+      <w:lvlJc w:val="right"/>
+      <w:pPr>
+        <w:ind w:left="4320" w:hanging="180"/>
+      </w:pPr>
+    </w:lvl>
+    <w:lvl w:ilvl="6" w:tplc="0409000F" w:tentative="1">
+      <w:start w:val="1"/>
+      <w:numFmt w:val="decimal"/>
+      <w:lvlText w:val="%7."/>
+      <w:lvlJc w:val="left"/>
+      <w:pPr>
+        <w:ind w:left="5040" w:hanging="360"/>
+      </w:pPr>
+    </w:lvl>
+    <w:lvl w:ilvl="7" w:tplc="04090019" w:tentative="1">
+      <w:start w:val="1"/>
+      <w:numFmt w:val="lowerLetter"/>
+      <w:lvlText w:val="%8."/>
+      <w:lvlJc w:val="left"/>
+      <w:pPr>
+        <w:ind w:left="5760" w:hanging="360"/>
+      </w:pPr>
+    </w:lvl>
+    <w:lvl w:ilvl="8" w:tplc="0409001B" w:tentative="1">
+      <w:start w:val="1"/>
+      <w:numFmt w:val="lowerRoman"/>
+      <w:lvlText w:val="%9."/>
+      <w:lvlJc w:val="right"/>
+      <w:pPr>
+        <w:ind w:left="6480" w:hanging="180"/>
+      </w:pPr>
+    </w:lvl>
+  </w:abstractNum>
+  <w:abstractNum w:abstractNumId="1" w15:restartNumberingAfterBreak="0">
     <w:nsid w:val="1B496B70"/>
     <w:multiLevelType w:val="hybridMultilevel"/>
     <w:tmpl w:val="00E80CAE"/>
@@ -439,23 +547,115 @@
       </w:rPr>
     </w:lvl>
   </w:abstractNum>
-  <w:abstractNum w:abstractNumId="1" w15:restartNumberingAfterBreak="0">
+  <w:abstractNum w:abstractNumId="2" w15:restartNumberingAfterBreak="0">
     <w:nsid w:val="3A9C31C2"/>
     <w:multiLevelType w:val="hybridMultilevel"/>
     <w:tmpl w:val="00E80CAE"/>
     <w:numStyleLink w:val="ImportedStyle1"/>
   </w:abstractNum>
+  <w:abstractNum w:abstractNumId="3" w15:restartNumberingAfterBreak="0">
+    <w:nsid w:val="75313948"/>
+    <w:multiLevelType w:val="hybridMultilevel"/>
+    <w:tmpl w:val="A2004E06"/>
+    <w:lvl w:ilvl="0" w:tplc="0409000F">
+      <w:start w:val="1"/>
+      <w:numFmt w:val="decimal"/>
+      <w:lvlText w:val="%1."/>
+      <w:lvlJc w:val="left"/>
+      <w:pPr>
+        <w:ind w:left="720" w:hanging="360"/>
+      </w:pPr>
+    </w:lvl>
+    <w:lvl w:ilvl="1" w:tplc="04090019">
+      <w:start w:val="1"/>
+      <w:numFmt w:val="lowerLetter"/>
+      <w:lvlText w:val="%2."/>
+      <w:lvlJc w:val="left"/>
+      <w:pPr>
+        <w:ind w:left="1440" w:hanging="360"/>
+      </w:pPr>
+    </w:lvl>
+    <w:lvl w:ilvl="2" w:tplc="0409001B">
+      <w:start w:val="1"/>
+      <w:numFmt w:val="lowerRoman"/>
+      <w:lvlText w:val="%3."/>
+      <w:lvlJc w:val="right"/>
+      <w:pPr>
+        <w:ind w:left="2160" w:hanging="180"/>
+      </w:pPr>
+    </w:lvl>
+    <w:lvl w:ilvl="3" w:tplc="0409000F" w:tentative="1">
+      <w:start w:val="1"/>
+      <w:numFmt w:val="decimal"/>
+      <w:lvlText w:val="%4."/>
+      <w:lvlJc w:val="left"/>
+      <w:pPr>
+        <w:ind w:left="2880" w:hanging="360"/>
+      </w:pPr>
+    </w:lvl>
+    <w:lvl w:ilvl="4" w:tplc="04090019" w:tentative="1">
+      <w:start w:val="1"/>
+      <w:numFmt w:val="lowerLetter"/>
+      <w:lvlText w:val="%5."/>
+      <w:lvlJc w:val="left"/>
+      <w:pPr>
+        <w:ind w:left="3600" w:hanging="360"/>
+      </w:pPr>
+    </w:lvl>
+    <w:lvl w:ilvl="5" w:tplc="0409001B" w:tentative="1">
+      <w:start w:val="1"/>
+      <w:numFmt w:val="lowerRoman"/>
+      <w:lvlText w:val="%6."/>
+      <w:lvlJc w:val="right"/>
+      <w:pPr>
+        <w:ind w:left="4320" w:hanging="180"/>
+      </w:pPr>
+    </w:lvl>
+    <w:lvl w:ilvl="6" w:tplc="0409000F" w:tentative="1">
+      <w:start w:val="1"/>
+      <w:numFmt w:val="decimal"/>
+      <w:lvlText w:val="%7."/>
+      <w:lvlJc w:val="left"/>
+      <w:pPr>
+        <w:ind w:left="5040" w:hanging="360"/>
+      </w:pPr>
+    </w:lvl>
+    <w:lvl w:ilvl="7" w:tplc="04090019" w:tentative="1">
+      <w:start w:val="1"/>
+      <w:numFmt w:val="lowerLetter"/>
+      <w:lvlText w:val="%8."/>
+      <w:lvlJc w:val="left"/>
+      <w:pPr>
+        <w:ind w:left="5760" w:hanging="360"/>
+      </w:pPr>
+    </w:lvl>
+    <w:lvl w:ilvl="8" w:tplc="0409001B" w:tentative="1">
+      <w:start w:val="1"/>
+      <w:numFmt w:val="lowerRoman"/>
+      <w:lvlText w:val="%9."/>
+      <w:lvlJc w:val="right"/>
+      <w:pPr>
+        <w:ind w:left="6480" w:hanging="180"/>
+      </w:pPr>
+    </w:lvl>
+  </w:abstractNum>
   <w:num w:numId="1">
-    <w:abstractNumId w:val="0"/>
+    <w:abstractNumId w:val="1"/>
   </w:num>
   <w:num w:numId="2">
-    <w:abstractNumId w:val="1"/>
+    <w:abstractNumId w:val="2"/>
+  </w:num>
+  <w:num w:numId="3">
+    <w:abstractNumId w:val="3"/>
+  </w:num>
+  <w:num w:numId="4">
+    <w:abstractNumId w:val="0"/>
   </w:num>
 </w:numbering>
 </file>
 
 <file path=word/styles.xml><?xml version="1.0" encoding="utf-8"?>
-<w:styles xmlns:mc="http://schemas.openxmlformats.org/markup-compatibility/2006" xmlns:r="http://schemas.openxmlformats.org/officeDocument/2006/relationships" xmlns:w="http://schemas.openxmlformats.org/wordprocessingml/2006/main" xmlns:w14="http://schemas.microsoft.com/office/word/2010/wordml" xmlns:w15="http://schemas.microsoft.com/office/word/2012/wordml" xmlns:w16cid="http://schemas.microsoft.com/office/word/2016/wordml/cid" xmlns:w16se="http://schemas.microsoft.com/office/word/2015/wordml/symex" mc:Ignorable="w14 w15 w16se w16cid">
+<w:styles xmlns:mc="http://schemas.openxmlformats.org/markup-compatibility/2006" xmlns:r="http://schemas.openxmlformats.org/officeDocument/2006/relationships" xmlns:w="http://schemas.openxmlformats.org/wordprocessingml/2006/main" xmlns:w14="http://schemas.microsoft.com/office/word/2010/wordml" xmlns:w15="http://schemas.microsoft.com/office/word/2012/wordml" xmlns:w16cex="http://schemas.microsoft.com/office/word/2018/wordml/cex" xmlns:w16cid="http://schemas.microsoft.com/office/word/2016/wordml/cid" xmlns:w16="http://schemas.microsoft.com/office/word/2018/wordml" xmlns:w16se="http://schemas.microsoft.com/office/word/2015/wordml/symex" mc:Ignorable="w14 w15 w16se w16cid w16 w16cex">
   <w:docDefaults>
     <w:rPrDefault>
       <w:rPr>
@@ -480,7 +680,7 @@
   <w:latentStyles w:defLockedState="0" w:defUIPriority="99" w:defSemiHidden="0" w:defUnhideWhenUsed="0" w:defQFormat="0" w:count="376">
     <w:lsdException w:name="Normal" w:uiPriority="0" w:qFormat="1"/>
     <w:lsdException w:name="heading 1" w:uiPriority="9" w:qFormat="1"/>
-    <w:lsdException w:name="heading 2" w:semiHidden="1" w:uiPriority="9" w:unhideWhenUsed="1"/>
+    <w:lsdException w:name="heading 2" w:semiHidden="1" w:uiPriority="9" w:unhideWhenUsed="1" w:qFormat="1"/>
     <w:lsdException w:name="heading 3" w:semiHidden="1" w:uiPriority="9" w:unhideWhenUsed="1"/>
     <w:lsdException w:name="heading 4" w:semiHidden="1" w:uiPriority="9" w:unhideWhenUsed="1"/>
     <w:lsdException w:name="heading 5" w:semiHidden="1" w:uiPriority="9" w:unhideWhenUsed="1"/>
@@ -858,9 +1058,9 @@
   <w:style w:type="paragraph" w:default="1" w:styleId="Normal">
     <w:name w:val="Normal"/>
     <w:qFormat/>
-    <w:rsid w:val="000E0F83"/>
+    <w:rsid w:val="00760FF3"/>
     <w:pPr>
-      <w:spacing w:before="160" w:line="300" w:lineRule="auto"/>
+      <w:spacing w:before="120" w:after="240" w:line="276" w:lineRule="auto"/>
     </w:pPr>
     <w:rPr>
       <w:rFonts w:ascii="Palatino Linotype" w:hAnsi="Palatino Linotype" w:cs="Arial Unicode MS"/>
@@ -875,46 +1075,60 @@
   </w:style>
   <w:style w:type="paragraph" w:styleId="Heading1">
     <w:name w:val="heading 1"/>
+    <w:aliases w:val="Area Heading"/>
+    <w:basedOn w:val="Subtitle"/>
+    <w:next w:val="Item"/>
+    <w:link w:val="Heading1Char"/>
+    <w:autoRedefine/>
+    <w:uiPriority w:val="9"/>
+    <w:qFormat/>
+    <w:rsid w:val="00760FF3"/>
+    <w:pPr>
+      <w:widowControl w:val="0"/>
+      <w:tabs>
+        <w:tab w:val="left" w:pos="560"/>
+        <w:tab w:val="left" w:pos="1120"/>
+        <w:tab w:val="left" w:pos="1680"/>
+        <w:tab w:val="left" w:pos="2240"/>
+        <w:tab w:val="left" w:pos="2800"/>
+        <w:tab w:val="left" w:pos="3360"/>
+        <w:tab w:val="left" w:pos="3920"/>
+        <w:tab w:val="left" w:pos="4480"/>
+        <w:tab w:val="left" w:pos="5040"/>
+        <w:tab w:val="left" w:pos="5600"/>
+        <w:tab w:val="left" w:pos="6160"/>
+        <w:tab w:val="left" w:pos="6720"/>
+      </w:tabs>
+      <w:autoSpaceDE w:val="0"/>
+      <w:autoSpaceDN w:val="0"/>
+      <w:adjustRightInd w:val="0"/>
+      <w:spacing w:after="0"/>
+      <w:contextualSpacing/>
+      <w:jc w:val="left"/>
+      <w:outlineLvl w:val="0"/>
+    </w:pPr>
+    <w:rPr>
+      <w:rFonts w:cs="SourceSansPro-Regular"/>
+      <w:bCs/>
+      <w:smallCaps/>
+      <w:color w:val="4F81BD" w:themeColor="accent1"/>
+    </w:rPr>
+  </w:style>
+  <w:style w:type="paragraph" w:styleId="Heading2">
+    <w:name w:val="heading 2"/>
     <w:basedOn w:val="Normal"/>
     <w:next w:val="Normal"/>
-    <w:link w:val="Heading1Char"/>
+    <w:link w:val="Heading2Char"/>
     <w:uiPriority w:val="9"/>
+    <w:unhideWhenUsed/>
     <w:qFormat/>
-    <w:rsid w:val="000E0F83"/>
+    <w:rsid w:val="00760FF3"/>
     <w:pPr>
-      <w:spacing w:line="240" w:lineRule="auto"/>
-      <w:outlineLvl w:val="0"/>
+      <w:outlineLvl w:val="1"/>
     </w:pPr>
     <w:rPr>
       <w:b/>
       <w:bCs/>
-      <w:kern w:val="36"/>
-      <w:sz w:val="28"/>
-      <w:szCs w:val="28"/>
-    </w:rPr>
-  </w:style>
-  <w:style w:type="paragraph" w:styleId="Heading2">
-    <w:name w:val="heading 2"/>
-    <w:next w:val="Normal"/>
-    <w:autoRedefine/>
-    <w:uiPriority w:val="9"/>
-    <w:unhideWhenUsed/>
-    <w:rsid w:val="007112B3"/>
-    <w:pPr>
-      <w:keepNext/>
-      <w:spacing w:before="240" w:after="80"/>
-      <w:outlineLvl w:val="1"/>
-    </w:pPr>
-    <w:rPr>
-      <w:rFonts w:ascii="Palatino Linotype" w:hAnsi="Palatino Linotype" w:cs="Arial Unicode MS"/>
-      <w:smallCaps/>
-      <w:color w:val="000000"/>
-      <w:u w:color="000000"/>
-      <w14:textOutline w14:w="0" w14:cap="flat" w14:cmpd="sng" w14:algn="ctr">
-        <w14:noFill/>
-        <w14:prstDash w14:val="solid"/>
-        <w14:bevel/>
-      </w14:textOutline>
     </w:rPr>
   </w:style>
   <w:style w:type="paragraph" w:styleId="Heading3">
@@ -964,6 +1178,7 @@
     <w:uiPriority w:val="1"/>
     <w:semiHidden/>
     <w:unhideWhenUsed/>
+    <w:rsid w:val="00760FF3"/>
   </w:style>
   <w:style w:type="table" w:default="1" w:styleId="TableNormal">
     <w:name w:val="Normal Table"/>
@@ -985,6 +1200,7 @@
     <w:uiPriority w:val="99"/>
     <w:semiHidden/>
     <w:unhideWhenUsed/>
+    <w:rsid w:val="00760FF3"/>
   </w:style>
   <w:style w:type="character" w:customStyle="1" w:styleId="Heading4Char">
     <w:name w:val="Heading 4 Char"/>
@@ -1008,19 +1224,22 @@
   <w:style w:type="paragraph" w:styleId="Title">
     <w:name w:val="Title"/>
     <w:next w:val="Normal"/>
+    <w:link w:val="TitleChar"/>
+    <w:autoRedefine/>
     <w:uiPriority w:val="10"/>
     <w:qFormat/>
-    <w:rsid w:val="00E42404"/>
+    <w:rsid w:val="00760FF3"/>
     <w:pPr>
       <w:keepNext/>
+      <w:keepLines/>
       <w:jc w:val="center"/>
     </w:pPr>
     <w:rPr>
-      <w:rFonts w:ascii="Palatino Linotype" w:hAnsi="Palatino Linotype" w:cs="Arial Unicode MS"/>
+      <w:rFonts w:ascii="Gill Sans MT" w:hAnsi="Gill Sans MT" w:cs="Arial Unicode MS"/>
       <w:b/>
       <w:bCs/>
       <w:color w:val="000000"/>
-      <w:sz w:val="36"/>
+      <w:sz w:val="32"/>
       <w:szCs w:val="36"/>
       <w14:textOutline w14:w="0" w14:cap="flat" w14:cmpd="sng" w14:algn="ctr">
         <w14:noFill/>
@@ -1031,23 +1250,24 @@
   </w:style>
   <w:style w:type="paragraph" w:styleId="Subtitle">
     <w:name w:val="Subtitle"/>
+    <w:basedOn w:val="Normal"/>
     <w:next w:val="Normal"/>
+    <w:link w:val="SubtitleChar"/>
     <w:uiPriority w:val="11"/>
     <w:qFormat/>
+    <w:rsid w:val="00760FF3"/>
     <w:pPr>
-      <w:keepNext/>
+      <w:numPr>
+        <w:ilvl w:val="1"/>
+      </w:numPr>
+      <w:spacing w:before="0" w:after="480" w:line="240" w:lineRule="auto"/>
       <w:jc w:val="center"/>
     </w:pPr>
     <w:rPr>
-      <w:rFonts w:ascii="Palatino Linotype" w:hAnsi="Palatino Linotype" w:cs="Arial Unicode MS"/>
-      <w:color w:val="000000"/>
-      <w:sz w:val="28"/>
-      <w:szCs w:val="28"/>
-      <w14:textOutline w14:w="0" w14:cap="flat" w14:cmpd="sng" w14:algn="ctr">
-        <w14:noFill/>
-        <w14:prstDash w14:val="solid"/>
-        <w14:bevel/>
-      </w14:textOutline>
+      <w:rFonts w:ascii="Gill Sans MT" w:eastAsiaTheme="minorEastAsia" w:hAnsi="Gill Sans MT"/>
+      <w:color w:val="auto"/>
+      <w:sz w:val="24"/>
+      <w:szCs w:val="24"/>
     </w:rPr>
   </w:style>
   <w:style w:type="numbering" w:customStyle="1" w:styleId="ImportedStyle1">
@@ -1111,18 +1331,18 @@
   </w:style>
   <w:style w:type="character" w:customStyle="1" w:styleId="Heading1Char">
     <w:name w:val="Heading 1 Char"/>
+    <w:aliases w:val="Area Heading Char"/>
     <w:basedOn w:val="DefaultParagraphFont"/>
     <w:link w:val="Heading1"/>
     <w:uiPriority w:val="9"/>
-    <w:rsid w:val="007112B3"/>
+    <w:rsid w:val="00760FF3"/>
     <w:rPr>
-      <w:rFonts w:ascii="Palatino Linotype" w:hAnsi="Palatino Linotype" w:cs="Arial Unicode MS"/>
-      <w:b/>
+      <w:rFonts w:ascii="Gill Sans MT" w:eastAsiaTheme="minorEastAsia" w:hAnsi="Gill Sans MT" w:cs="SourceSansPro-Regular"/>
       <w:bCs/>
-      <w:color w:val="000000"/>
-      <w:kern w:val="36"/>
-      <w:sz w:val="28"/>
-      <w:szCs w:val="28"/>
+      <w:smallCaps/>
+      <w:color w:val="4F81BD" w:themeColor="accent1"/>
+      <w:sz w:val="24"/>
+      <w:szCs w:val="24"/>
       <w:u w:color="000000"/>
       <w14:textOutline w14:w="0" w14:cap="flat" w14:cmpd="sng" w14:algn="ctr">
         <w14:noFill/>
@@ -1175,6 +1395,106 @@
       <w:szCs w:val="24"/>
       <w:bdr w:val="none" w:sz="0" w:space="0" w:color="auto"/>
       <w14:textOutline w14:w="0" w14:cap="rnd" w14:cmpd="sng" w14:algn="ctr">
+        <w14:noFill/>
+        <w14:prstDash w14:val="solid"/>
+        <w14:bevel/>
+      </w14:textOutline>
+    </w:rPr>
+  </w:style>
+  <w:style w:type="paragraph" w:customStyle="1" w:styleId="Item">
+    <w:name w:val="Item"/>
+    <w:basedOn w:val="Normal"/>
+    <w:autoRedefine/>
+    <w:qFormat/>
+    <w:rsid w:val="00760FF3"/>
+    <w:pPr>
+      <w:widowControl w:val="0"/>
+      <w:tabs>
+        <w:tab w:val="left" w:pos="560"/>
+        <w:tab w:val="left" w:pos="1120"/>
+        <w:tab w:val="left" w:pos="1680"/>
+        <w:tab w:val="left" w:pos="2240"/>
+        <w:tab w:val="left" w:pos="2800"/>
+        <w:tab w:val="left" w:pos="3360"/>
+        <w:tab w:val="left" w:pos="3920"/>
+        <w:tab w:val="left" w:pos="4480"/>
+        <w:tab w:val="left" w:pos="5040"/>
+        <w:tab w:val="left" w:pos="5600"/>
+        <w:tab w:val="left" w:pos="6160"/>
+        <w:tab w:val="left" w:pos="6720"/>
+      </w:tabs>
+      <w:autoSpaceDE w:val="0"/>
+      <w:autoSpaceDN w:val="0"/>
+      <w:adjustRightInd w:val="0"/>
+      <w:spacing w:line="360" w:lineRule="auto"/>
+      <w:ind w:left="576" w:hanging="576"/>
+    </w:pPr>
+    <w:rPr>
+      <w:rFonts w:eastAsia="Times New Roman" w:cs="SourceSansPro-Regular"/>
+      <w:szCs w:val="22"/>
+    </w:rPr>
+  </w:style>
+  <w:style w:type="character" w:customStyle="1" w:styleId="SubtitleChar">
+    <w:name w:val="Subtitle Char"/>
+    <w:basedOn w:val="DefaultParagraphFont"/>
+    <w:link w:val="Subtitle"/>
+    <w:uiPriority w:val="11"/>
+    <w:rsid w:val="00760FF3"/>
+    <w:rPr>
+      <w:rFonts w:ascii="Gill Sans MT" w:eastAsiaTheme="minorEastAsia" w:hAnsi="Gill Sans MT" w:cs="Arial Unicode MS"/>
+      <w:sz w:val="24"/>
+      <w:szCs w:val="24"/>
+      <w:u w:color="000000"/>
+      <w14:textOutline w14:w="0" w14:cap="flat" w14:cmpd="sng" w14:algn="ctr">
+        <w14:noFill/>
+        <w14:prstDash w14:val="solid"/>
+        <w14:bevel/>
+      </w14:textOutline>
+    </w:rPr>
+  </w:style>
+  <w:style w:type="character" w:customStyle="1" w:styleId="TitleChar">
+    <w:name w:val="Title Char"/>
+    <w:basedOn w:val="DefaultParagraphFont"/>
+    <w:link w:val="Title"/>
+    <w:uiPriority w:val="10"/>
+    <w:rsid w:val="00760FF3"/>
+    <w:rPr>
+      <w:rFonts w:ascii="Gill Sans MT" w:hAnsi="Gill Sans MT" w:cs="Arial Unicode MS"/>
+      <w:b/>
+      <w:bCs/>
+      <w:color w:val="000000"/>
+      <w:sz w:val="32"/>
+      <w:szCs w:val="36"/>
+      <w14:textOutline w14:w="0" w14:cap="flat" w14:cmpd="sng" w14:algn="ctr">
+        <w14:noFill/>
+        <w14:prstDash w14:val="solid"/>
+        <w14:bevel/>
+      </w14:textOutline>
+    </w:rPr>
+  </w:style>
+  <w:style w:type="paragraph" w:styleId="ListParagraph">
+    <w:name w:val="List Paragraph"/>
+    <w:basedOn w:val="Normal"/>
+    <w:uiPriority w:val="34"/>
+    <w:rsid w:val="00760FF3"/>
+    <w:pPr>
+      <w:ind w:left="720"/>
+      <w:contextualSpacing/>
+    </w:pPr>
+  </w:style>
+  <w:style w:type="character" w:customStyle="1" w:styleId="Heading2Char">
+    <w:name w:val="Heading 2 Char"/>
+    <w:basedOn w:val="DefaultParagraphFont"/>
+    <w:link w:val="Heading2"/>
+    <w:uiPriority w:val="9"/>
+    <w:rsid w:val="00760FF3"/>
+    <w:rPr>
+      <w:rFonts w:ascii="Palatino Linotype" w:hAnsi="Palatino Linotype" w:cs="Arial Unicode MS"/>
+      <w:b/>
+      <w:bCs/>
+      <w:color w:val="000000"/>
+      <w:u w:color="000000"/>
+      <w14:textOutline w14:w="0" w14:cap="flat" w14:cmpd="sng" w14:algn="ctr">
         <w14:noFill/>
         <w14:prstDash w14:val="solid"/>
         <w14:bevel/>

</xml_diff>